<commit_message>
Spring 2020, part 4.
</commit_message>
<xml_diff>
--- a/Copy/2020-Spring/HartOfTheMatter-Spring2019-Vol33-Num1/04-Park Happenings/Critter Corner/CritterCorner.Spring2020.docx
+++ b/Copy/2020-Spring/HartOfTheMatter-Spring2019-Vol33-Num1/04-Park Happenings/Critter Corner/CritterCorner.Spring2020.docx
@@ -128,7 +128,10 @@
         <w:t xml:space="preserve">more to come!  I don’t want to spoil any surprises, so you will have to wait and see the final product, once the </w:t>
       </w:r>
       <w:r>
-        <w:t xml:space="preserve">pandemic is passed and our </w:t>
+        <w:t>pandemic ha</w:t>
+      </w:r>
+      <w:r>
+        <w:t xml:space="preserve">s passed and our </w:t>
       </w:r>
       <w:r>
         <w:t>other Eagle Scout finish</w:t>
@@ -169,7 +172,10 @@
         <w:t xml:space="preserve"> </w:t>
       </w:r>
       <w:r>
-        <w:t>When we’re past this virus, p</w:t>
+        <w:t>Once</w:t>
+      </w:r>
+      <w:r>
+        <w:t xml:space="preserve"> we’re past this virus, p</w:t>
       </w:r>
       <w:r>
         <w:t xml:space="preserve">lease come check out all our animals and see if you can spot the new-to-us critters.  </w:t>
@@ -223,321 +229,290 @@
     </w:p>
     <w:p>
       <w:r>
-        <w:t xml:space="preserve">*Our partnership with local Eagle Scouts continues to be a win/win situation!  Each Scout gets to grow and learn </w:t>
-      </w:r>
-      <w:r>
-        <w:t>doing</w:t>
-      </w:r>
-      <w:r>
-        <w:t xml:space="preserve"> his project, and the park </w:t>
-      </w:r>
-      <w:r>
-        <w:t>receives a finished</w:t>
-      </w:r>
-      <w:r>
-        <w:t xml:space="preserve"> project.  </w:t>
-      </w:r>
-      <w:r>
-        <w:t>Just b</w:t>
-      </w:r>
-      <w:r>
-        <w:t>etween 2019 and 2020 (</w:t>
-      </w:r>
-      <w:r>
-        <w:t>thus</w:t>
-      </w:r>
-      <w:r>
-        <w:t xml:space="preserve"> far), I worked with 20+ Eagle Scouts.  Some projects are planned far in advance and others materialize quickly – either way, Hart Park really appreciates being the recipient of their projects!</w:t>
+        <w:t>*Our partnership with Santa Clarita Grocery has been wonderful!  We get donated produce once a week to give our critters.  Even though</w:t>
+      </w:r>
+      <w:r>
+        <w:t>,</w:t>
+      </w:r>
+      <w:r>
+        <w:t xml:space="preserve"> all our critters are given </w:t>
+      </w:r>
+      <w:r>
+        <w:t xml:space="preserve">a </w:t>
+      </w:r>
+      <w:r>
+        <w:t>100% healthy diet</w:t>
+      </w:r>
+      <w:r>
+        <w:t xml:space="preserve"> –</w:t>
+      </w:r>
+      <w:r>
+        <w:t xml:space="preserve"> provided through hay/pellets/etc. – it is, in my belief, CRUCIAL to give fresh produce as part of an animal’s diet.  It is natural for them to eat, it is additional nutrition, and (most importantly) it is mentally stimulating to have some</w:t>
+      </w:r>
+      <w:r>
+        <w:t>thing</w:t>
+      </w:r>
+      <w:r>
+        <w:t xml:space="preserve"> new and different.  We THANK Santa Clarita Grocery for all their donations to</w:t>
+      </w:r>
+      <w:r>
+        <w:t>ward</w:t>
+      </w:r>
+      <w:r>
+        <w:t xml:space="preserve"> our critters!</w:t>
       </w:r>
     </w:p>
     <w:p>
       <w:r>
-        <w:t>*Our partnership with Santa Clarita Grocery has been wonderful!  We get donated produce once a week to give our critters.  Even though</w:t>
-      </w:r>
-      <w:r>
-        <w:t>,</w:t>
-      </w:r>
-      <w:r>
-        <w:t xml:space="preserve"> all our critters are given </w:t>
-      </w:r>
-      <w:r>
-        <w:t xml:space="preserve">a </w:t>
-      </w:r>
-      <w:r>
-        <w:t>100% healthy diet</w:t>
-      </w:r>
-      <w:r>
-        <w:t xml:space="preserve"> –</w:t>
-      </w:r>
-      <w:r>
-        <w:t xml:space="preserve"> provided through hay/pellets/etc. – it is, in my belief, CRUCIAL to give fresh produce as part of an animal’s diet.  It is natural for them to eat, it is additional nutrition, and (most importantly) it is mentally stimulating to </w:t>
+        <w:t xml:space="preserve">*Our partnership with local Eagle Scouts continues to be a win/win situation!  Each Scout gets to grow and learn doing his project, and the park receives a finished project.  Just between 2019 and 2020 (thus </w:t>
       </w:r>
       <w:r>
         <w:lastRenderedPageBreak/>
-        <w:t>have some</w:t>
-      </w:r>
-      <w:r>
-        <w:t>thing</w:t>
-      </w:r>
-      <w:r>
-        <w:t xml:space="preserve"> new and different.  We THANK Santa Clarita Grocery for all their donations to</w:t>
-      </w:r>
-      <w:r>
-        <w:t>ward</w:t>
-      </w:r>
-      <w:r>
-        <w:t xml:space="preserve"> our critters!</w:t>
+        <w:t>far), I worked with 20+ Eagle Scouts.  Some projects are planned far in advance and others materialize quickly – either way, Hart Park really appreciates being the recipient of their projects!</w:t>
       </w:r>
     </w:p>
     <w:p>
       <w:r>
-        <w:t xml:space="preserve">There were so many successes in 2019 that it would be impossible to list everything, so please know that the above listed projects/partnerships/etc. are just a sample of all the great stuff happening in the Barnyard at Hart Park!  </w:t>
+        <w:t xml:space="preserve">There were so many successes in 2019 that it would be impossible to list everything, so please know that the above listed projects/partnerships/etc. are just a sample of all the great stuff happening in the </w:t>
+      </w:r>
+      <w:bookmarkStart w:id="0" w:name="_GoBack"/>
+      <w:r>
+        <w:t xml:space="preserve">Barnyard at Hart Park!  </w:t>
+      </w:r>
+    </w:p>
+    <w:bookmarkEnd w:id="0"/>
+    <w:p>
+      <w:r>
+        <w:t>Now, for 2020</w:t>
+      </w:r>
+      <w:r>
+        <w:t>, after the virus is defeated:  w</w:t>
+      </w:r>
+      <w:r>
+        <w:t xml:space="preserve">e </w:t>
+      </w:r>
+      <w:r>
+        <w:t>will</w:t>
+      </w:r>
+      <w:r>
+        <w:t xml:space="preserve"> </w:t>
+      </w:r>
+      <w:r>
+        <w:t xml:space="preserve">continue </w:t>
+      </w:r>
+      <w:r>
+        <w:t>several</w:t>
+      </w:r>
+      <w:r>
+        <w:t xml:space="preserve"> projects from 2019!</w:t>
+      </w:r>
+      <w:r>
+        <w:t xml:space="preserve">  The biggest project </w:t>
+      </w:r>
+      <w:r>
+        <w:t>planned</w:t>
+      </w:r>
+      <w:r>
+        <w:t xml:space="preserve"> (that has been in the planning stages for a while) is the Waterfowl Habitat Renovation Project.  </w:t>
+      </w:r>
+      <w:r>
+        <w:t>When that returns</w:t>
+      </w:r>
+      <w:r>
+        <w:t xml:space="preserve">, you will see active construction going on in the duck pen.  I am super excited about this project!  </w:t>
+      </w:r>
+      <w:r>
+        <w:t xml:space="preserve">At this time, I won’t go into specifics but…suffice it to say, it will be </w:t>
+      </w:r>
+      <w:r>
+        <w:t xml:space="preserve">a real </w:t>
+      </w:r>
+      <w:r>
+        <w:t>improvement from the existing</w:t>
+      </w:r>
+      <w:r>
+        <w:t xml:space="preserve">, antiquated enclosure.  We are going to modernize, </w:t>
+      </w:r>
+      <w:r>
+        <w:t xml:space="preserve">beautify, and cater to the best interests of the birds, with this </w:t>
+      </w:r>
+      <w:r>
+        <w:t xml:space="preserve">project.  It will take several months, once it starts, so please be patient with the process.  </w:t>
       </w:r>
     </w:p>
     <w:p>
       <w:r>
-        <w:t>Now, for 2020</w:t>
-      </w:r>
-      <w:r>
-        <w:t>, after the virus is defeated:  w</w:t>
-      </w:r>
-      <w:r>
-        <w:t xml:space="preserve">e </w:t>
-      </w:r>
-      <w:r>
-        <w:t>will</w:t>
+        <w:t>Also, I w</w:t>
+      </w:r>
+      <w:r>
+        <w:t>ould like</w:t>
+      </w:r>
+      <w:r>
+        <w:t xml:space="preserve"> to address the continued quarantine for the birds</w:t>
+      </w:r>
+      <w:r>
+        <w:t xml:space="preserve">.  The virulent Newcastle Disease quarantine has been in effect for </w:t>
+      </w:r>
+      <w:r>
+        <w:t xml:space="preserve">over </w:t>
+      </w:r>
+      <w:r>
+        <w:t xml:space="preserve">a year now – and there is no end in sight, unfortunately.  </w:t>
+      </w:r>
+      <w:r>
+        <w:t xml:space="preserve">In January, there was a new case found in L.A. County, so </w:t>
+      </w:r>
+      <w:r>
+        <w:t xml:space="preserve">we continue to be stuck in quarantine limbo. </w:t>
       </w:r>
       <w:r>
         <w:t xml:space="preserve"> </w:t>
       </w:r>
       <w:r>
-        <w:t>several</w:t>
-      </w:r>
-      <w:r>
-        <w:t xml:space="preserve"> projects from 2019!</w:t>
-      </w:r>
-      <w:r>
-        <w:t xml:space="preserve">  The biggest project coming up (that has been in the planning stages for a while) is the Waterfowl Habitat Renovation Project.  </w:t>
-      </w:r>
-      <w:r>
-        <w:t>When that returns</w:t>
-      </w:r>
-      <w:r>
-        <w:t xml:space="preserve">, you will see active construction going on in the duck pen.  I am super excited about this project!  </w:t>
-      </w:r>
-      <w:r>
-        <w:t xml:space="preserve">At this time, I won’t go into specifics but…suffice it to say, it will be </w:t>
-      </w:r>
-      <w:r>
-        <w:t xml:space="preserve">a real </w:t>
-      </w:r>
-      <w:r>
-        <w:t>improvement from the existing</w:t>
-      </w:r>
-      <w:r>
-        <w:t xml:space="preserve">, antiquated enclosure.  We are going to modernize, </w:t>
-      </w:r>
-      <w:r>
-        <w:t xml:space="preserve">beautify, and cater to the best interests of the birds, with this </w:t>
-      </w:r>
-      <w:r>
-        <w:t xml:space="preserve">project.  It will take several months, once it starts, so please be patient with the process.  </w:t>
+        <w:t>We did, however, modify the quarantine fencing in February.  This new modification</w:t>
+      </w:r>
+      <w:r>
+        <w:t xml:space="preserve"> allow</w:t>
+      </w:r>
+      <w:r>
+        <w:t>ed</w:t>
+      </w:r>
+      <w:r>
+        <w:t xml:space="preserve"> us to reinforce the birds’ enclosures with fencing, </w:t>
+      </w:r>
+      <w:r>
+        <w:t>which</w:t>
+      </w:r>
+      <w:r>
+        <w:t xml:space="preserve"> </w:t>
+      </w:r>
+      <w:r>
+        <w:t>will ultimately</w:t>
+      </w:r>
+      <w:r>
+        <w:t xml:space="preserve"> </w:t>
+      </w:r>
+      <w:r>
+        <w:t>permit</w:t>
+      </w:r>
+      <w:r>
+        <w:t xml:space="preserve"> </w:t>
+      </w:r>
+      <w:r>
+        <w:t xml:space="preserve">patrons to walk through </w:t>
+      </w:r>
+      <w:r>
+        <w:t>the entire Barnyard</w:t>
+      </w:r>
+      <w:r>
+        <w:t xml:space="preserve"> </w:t>
+      </w:r>
+      <w:r>
+        <w:t xml:space="preserve">– uninterrupted by </w:t>
+      </w:r>
+      <w:r>
+        <w:t>aisle</w:t>
+      </w:r>
+      <w:r>
+        <w:t>-</w:t>
+      </w:r>
+      <w:r>
+        <w:t xml:space="preserve">way fences.  </w:t>
+      </w:r>
+      <w:r>
+        <w:t>As a result, the barnyard will reopen!</w:t>
+      </w:r>
+      <w:r>
+        <w:t xml:space="preserve">  Yeah!  Just a reminder, though</w:t>
+      </w:r>
+      <w:proofErr w:type="gramStart"/>
+      <w:r>
+        <w:t xml:space="preserve">:  </w:t>
+      </w:r>
+      <w:r>
+        <w:t xml:space="preserve"> a</w:t>
+      </w:r>
+      <w:r>
+        <w:t>s</w:t>
+      </w:r>
+      <w:proofErr w:type="gramEnd"/>
+      <w:r>
+        <w:t xml:space="preserve"> part of this quarantine, we are NOT permitted to sell the pellets to feed the animals</w:t>
+      </w:r>
+      <w:r>
+        <w:t xml:space="preserve">.  </w:t>
+      </w:r>
+      <w:r>
+        <w:t>The revenue generated from the sale of these pellets in the Gift Shop and the pellet dispensers</w:t>
+      </w:r>
+      <w:r>
+        <w:t xml:space="preserve"> </w:t>
+      </w:r>
+      <w:r>
+        <w:t>was set up</w:t>
+      </w:r>
+      <w:r>
+        <w:t xml:space="preserve"> to take care of some of the animals’ needs not covered by L.A. County.  </w:t>
+      </w:r>
+      <w:r>
+        <w:t xml:space="preserve">If you wish to </w:t>
+      </w:r>
+      <w:r>
+        <w:t xml:space="preserve">make a donation toward this fund, please </w:t>
+      </w:r>
+      <w:r>
+        <w:t>contact FOHP directly</w:t>
+      </w:r>
+      <w:r>
+        <w:t xml:space="preserve"> at FriendsOfHartPark.org</w:t>
+      </w:r>
+      <w:r>
+        <w:t xml:space="preserve">. </w:t>
+      </w:r>
+      <w:r>
+        <w:t xml:space="preserve"> </w:t>
       </w:r>
     </w:p>
     <w:p>
       <w:r>
-        <w:t>Also, I w</w:t>
-      </w:r>
-      <w:r>
-        <w:t>ould like</w:t>
-      </w:r>
-      <w:r>
-        <w:t xml:space="preserve"> to address the continued quarantine for the birds</w:t>
-      </w:r>
-      <w:r>
-        <w:t xml:space="preserve">.  The virulent Newcastle Disease quarantine has been in effect for </w:t>
-      </w:r>
-      <w:r>
-        <w:t xml:space="preserve">over </w:t>
-      </w:r>
-      <w:r>
-        <w:t xml:space="preserve">a year now – and there is no end in sight, unfortunately.  </w:t>
-      </w:r>
-      <w:r>
-        <w:t xml:space="preserve">In January, there was a new case found in L.A. County, so </w:t>
-      </w:r>
-      <w:r>
-        <w:t xml:space="preserve">we continue to be stuck in quarantine limbo. </w:t>
-      </w:r>
-      <w:r>
-        <w:t xml:space="preserve"> </w:t>
-      </w:r>
-      <w:r>
-        <w:t>We did, however, modify the quarantine fencing in February.  This new modification</w:t>
-      </w:r>
-      <w:r>
-        <w:t xml:space="preserve"> allow</w:t>
-      </w:r>
-      <w:r>
-        <w:t>ed</w:t>
-      </w:r>
-      <w:r>
-        <w:t xml:space="preserve"> us to reinforce the birds’ enclosures with fencing, </w:t>
-      </w:r>
-      <w:r>
-        <w:t>which</w:t>
-      </w:r>
-      <w:r>
-        <w:t xml:space="preserve"> </w:t>
-      </w:r>
-      <w:r>
-        <w:t>will ultimately</w:t>
-      </w:r>
-      <w:r>
-        <w:t xml:space="preserve"> </w:t>
-      </w:r>
-      <w:r>
-        <w:t>permit</w:t>
-      </w:r>
-      <w:r>
-        <w:t xml:space="preserve"> </w:t>
-      </w:r>
-      <w:r>
-        <w:t xml:space="preserve">patrons to walk through </w:t>
-      </w:r>
-      <w:r>
-        <w:t>the entire Barnyard</w:t>
-      </w:r>
-      <w:r>
-        <w:t xml:space="preserve"> </w:t>
-      </w:r>
-      <w:r>
-        <w:t xml:space="preserve">– uninterrupted by </w:t>
-      </w:r>
-      <w:r>
-        <w:t>aisle</w:t>
-      </w:r>
-      <w:r>
-        <w:t>-</w:t>
-      </w:r>
-      <w:r>
-        <w:t xml:space="preserve">way fences.  </w:t>
-      </w:r>
-      <w:r>
-        <w:t>As a result, the barnyard will reopen!</w:t>
-      </w:r>
-      <w:r>
-        <w:t xml:space="preserve">  Yeah!  Just a reminder, though</w:t>
+        <w:t xml:space="preserve">Please click here to view </w:t>
+      </w:r>
+      <w:r>
+        <w:t>pictures</w:t>
+      </w:r>
+      <w:r>
+        <w:t xml:space="preserve"> of our staff and volunteers, so you get an idea of the GREAT TEAM we have taking care of the Barnyard!  </w:t>
+      </w:r>
+      <w:r>
+        <w:t xml:space="preserve">Again, a big </w:t>
       </w:r>
       <w:proofErr w:type="gramStart"/>
       <w:r>
-        <w:t xml:space="preserve">:  </w:t>
-      </w:r>
-      <w:r>
-        <w:t xml:space="preserve"> a</w:t>
-      </w:r>
-      <w:r>
-        <w:t>s</w:t>
+        <w:t>THANK</w:t>
       </w:r>
       <w:proofErr w:type="gramEnd"/>
       <w:r>
-        <w:t xml:space="preserve"> part of this quarantine, we are NOT permitted to sell the pellets to feed the animals</w:t>
-      </w:r>
-      <w:r>
-        <w:t xml:space="preserve">.  </w:t>
-      </w:r>
-      <w:r>
-        <w:t>The revenue generated from the sale of these pellets in the Gift Shop and the pellet dispensers</w:t>
-      </w:r>
-      <w:r>
-        <w:t xml:space="preserve"> </w:t>
-      </w:r>
-      <w:r>
-        <w:t>was set up</w:t>
-      </w:r>
-      <w:r>
-        <w:t xml:space="preserve"> to take care of some of the animals’ needs not covered by L.A. County.  </w:t>
-      </w:r>
-      <w:r>
-        <w:t xml:space="preserve">If you wish to </w:t>
-      </w:r>
-      <w:r>
-        <w:t xml:space="preserve">make a donation toward this fund, please </w:t>
-      </w:r>
-      <w:r>
-        <w:t>contact FOHP directly</w:t>
-      </w:r>
-      <w:r>
-        <w:t xml:space="preserve"> at FriendsOfHartPark.org</w:t>
-      </w:r>
-      <w:r>
-        <w:t xml:space="preserve">. </w:t>
-      </w:r>
-      <w:r>
-        <w:t xml:space="preserve"> </w:t>
+        <w:t xml:space="preserve"> YOU to all the staff and volunteers for their dedication and hard work – the animals thank you</w:t>
+      </w:r>
+      <w:r>
+        <w:t xml:space="preserve"> and I thank you!  </w:t>
       </w:r>
     </w:p>
     <w:p>
       <w:r>
-        <w:t>Please</w:t>
-      </w:r>
-      <w:bookmarkStart w:id="0" w:name="_GoBack"/>
-      <w:bookmarkEnd w:id="0"/>
-      <w:r>
-        <w:t xml:space="preserve"> click here to view </w:t>
-      </w:r>
-      <w:r>
-        <w:t>pictures</w:t>
-      </w:r>
-      <w:r>
-        <w:t xml:space="preserve"> of our staff and volunteers, so you get an idea of the GREAT TEAM we have taking care of the Barnyard!  </w:t>
-      </w:r>
-      <w:r>
-        <w:t xml:space="preserve">Again, a big </w:t>
-      </w:r>
-      <w:proofErr w:type="gramStart"/>
-      <w:r>
-        <w:t>THANK</w:t>
-      </w:r>
-      <w:proofErr w:type="gramEnd"/>
-      <w:r>
-        <w:t xml:space="preserve"> YOU to all the staff and volunteers for their dedication and hard work – the animals thank you</w:t>
-      </w:r>
-      <w:r>
-        <w:t xml:space="preserve"> and I thank you!  </w:t>
-      </w:r>
-      <w:r>
-        <w:t xml:space="preserve">On </w:t>
-      </w:r>
-      <w:r>
-        <w:t>April 19</w:t>
-      </w:r>
-      <w:r>
-        <w:rPr>
-          <w:vertAlign w:val="superscript"/>
-        </w:rPr>
-        <w:t>th</w:t>
-      </w:r>
-      <w:r>
-        <w:t xml:space="preserve"> &amp; </w:t>
-      </w:r>
-      <w:r>
-        <w:t>20</w:t>
-      </w:r>
-      <w:r>
-        <w:rPr>
-          <w:vertAlign w:val="superscript"/>
-        </w:rPr>
-        <w:t>th</w:t>
-      </w:r>
-      <w:r>
-        <w:t>, during The Cowboy Festival, we will</w:t>
-      </w:r>
-      <w:r>
-        <w:t xml:space="preserve">, once again, be conducting Barnyard Tours and doing Animal Presentations for the public.  </w:t>
-      </w:r>
-      <w:r>
-        <w:t>I encourage everyone to stop by the Barnyard for a visit</w:t>
+        <w:t xml:space="preserve">When we return to business as usual, after the virus is defeated, we will </w:t>
+      </w:r>
+      <w:r>
+        <w:t xml:space="preserve">be conducting Barnyard Tours and doing Animal Presentations for the public.  </w:t>
+      </w:r>
+      <w:r>
+        <w:t xml:space="preserve">I encourage everyone </w:t>
+      </w:r>
+      <w:r>
+        <w:t xml:space="preserve">look forward to the better days ahead, and when they arrive, </w:t>
+      </w:r>
+      <w:r>
+        <w:t>to stop by the Barnyard for a visit</w:t>
       </w:r>
       <w:r>
         <w:t>, a tour, and a possible meet-and-greet with a critter!</w:t>

</xml_diff>